<commit_message>
updated griglia relazioni e programmi ed. civica
</commit_message>
<xml_diff>
--- a/lezioni/programma/programma_AFM.docx
+++ b/lezioni/programma/programma_AFM.docx
@@ -362,20 +362,13 @@
               <w:widowControl w:val="0"/>
               <w:spacing w:line="240" w:lineRule="auto"/>
               <w:jc w:val="both"/>
-              <w:rPr>
-                <w:b w:val="1"/>
-              </w:rPr>
-            </w:pPr>
-            <w:r>
-              <w:rPr>
-                <w:rtl w:val="0"/>
-              </w:rPr>
-              <w:t xml:space="preserve">Conoscere l’importanza del “Regolamento sulla privacy” (Privacy Policy) che i servizi digitali predispongono per informare gli utenti sull’utilizzo dei dati personali raccolti con focus particolare sui social network e la profilazione degli utenti. Conoscere e applicare le misure di sicurezza, protezione, tutela della riservatezza. Proteggere i dispositivi e i contenuti e comprendere i rischi e le minacce presenti negli ambienti digitali;</w:t>
-            </w:r>
-            <w:r>
-              <w:rPr>
-                <w:rtl w:val="0"/>
-              </w:rPr>
+              <w:rPr/>
+            </w:pPr>
+            <w:r>
+              <w:rPr>
+                <w:rtl w:val="0"/>
+              </w:rPr>
+              <w:t xml:space="preserve">Conoscere i principali documenti italiani ed europei per la regolamentazione dell’intelligenza artificiale, le motivazioni che hanno portato a tali documentazioni, legate alla storia dell’intelligenza artificiale, al suo funzionamento, ai suoi problemi (anche ambientali) e limiti;</w:t>
             </w:r>
           </w:p>
           <w:p>
@@ -402,7 +395,7 @@
               <w:rPr>
                 <w:rtl w:val="0"/>
               </w:rPr>
-              <w:t xml:space="preserve">Adottare soluzioni e strategie per proteggere sé stessi e gli altri da rischi per la salute e minacce al benessere psico-fisico utilizzando responsabilmente le tecnologie per il benessere (usi, dipendenze e abusi dello smartphone) e l’inclusione sociale (eSport come forma di aggregazione e non di isolamento).</w:t>
+              <w:t xml:space="preserve">Analizzare, confrontare e valutare criticamente la credibilità e l’affidabilità delle fonti, dei dati, delle informazioni e dei contenuti digitali (deep fake, problemi legati all’intelligenza artificiale, etc…) distinguendo i fatti dalle opinioni.</w:t>
             </w:r>
           </w:p>
         </w:tc>
@@ -456,13 +449,20 @@
               <w:widowControl w:val="0"/>
               <w:spacing w:line="240" w:lineRule="auto"/>
               <w:jc w:val="both"/>
-              <w:rPr/>
-            </w:pPr>
-            <w:r>
-              <w:rPr>
-                <w:rtl w:val="0"/>
-              </w:rPr>
-              <w:t xml:space="preserve">Conoscere i principali documenti italiani ed europei per la regolamentazione dell’intelligenza artificiale, le motivazioni che hanno portato a tali documentazioni, legate alla storia dell’intelligenza artificiale, al suo funzionamento, ai suoi problemi (anche ambientali) e limiti;</w:t>
+              <w:rPr>
+                <w:b w:val="1"/>
+              </w:rPr>
+            </w:pPr>
+            <w:r>
+              <w:rPr>
+                <w:rtl w:val="0"/>
+              </w:rPr>
+              <w:t xml:space="preserve">Conoscere l’importanza del “Regolamento sulla privacy” (Privacy Policy) che i servizi digitali predispongono per informare gli utenti sull’utilizzo dei dati personali raccolti con focus particolare sui social network e la profilazione degli utenti. Conoscere e applicare le misure di sicurezza, protezione, tutela della riservatezza. Proteggere i dispositivi e i contenuti e comprendere i rischi e le minacce presenti negli ambienti digitali;</w:t>
+            </w:r>
+            <w:r>
+              <w:rPr>
+                <w:rtl w:val="0"/>
+              </w:rPr>
             </w:r>
           </w:p>
           <w:p>
@@ -489,7 +489,7 @@
               <w:rPr>
                 <w:rtl w:val="0"/>
               </w:rPr>
-              <w:t xml:space="preserve">Analizzare, confrontare e valutare criticamente la credibilità e l’affidabilità delle fonti, dei dati, delle informazioni e dei contenuti digitali (deep fake, problemi legati all’intelligenza artificiale, etc…) distinguendo i fatti dalle opinioni.</w:t>
+              <w:t xml:space="preserve">Adottare soluzioni e strategie per proteggere sé stessi e gli altri da rischi per la salute e minacce al benessere psico-fisico utilizzando responsabilmente le tecnologie per il benessere (usi, dipendenze e abusi dello smartphone) e l’inclusione sociale (eSport come forma di aggregazione e non di isolamento).</w:t>
             </w:r>
           </w:p>
         </w:tc>
@@ -5231,13 +5231,7 @@
               <w:rPr>
                 <w:rtl w:val="0"/>
               </w:rPr>
-              <w:t xml:space="preserve">S</w:t>
-            </w:r>
-            <w:r>
-              <w:rPr>
-                <w:rtl w:val="0"/>
-              </w:rPr>
-              <w:t xml:space="preserve">intassi PHP: </w:t>
+              <w:t xml:space="preserve">Sintassi PHP: </w:t>
             </w:r>
             <w:r>
               <w:rPr>
@@ -5419,6 +5413,20 @@
       <w:szCs w:val="52"/>
     </w:rPr>
   </w:style>
+  <w:style w:type="table" w:styleId="TableNormal" w:default="1">
+    <w:name w:val="TableNormal"/>
+    <w:tblPr>
+      <w:tblCellMar>
+        <w:top w:w="100.0" w:type="dxa"/>
+        <w:left w:w="100.0" w:type="dxa"/>
+        <w:bottom w:w="100.0" w:type="dxa"/>
+        <w:right w:w="100.0" w:type="dxa"/>
+      </w:tblCellMar>
+    </w:tblPr>
+  </w:style>
+  <w:style w:type="paragraph" w:styleId="Normal" w:default="1">
+    <w:name w:val="normal"/>
+  </w:style>
   <w:style w:type="paragraph" w:styleId="Normal" w:default="1">
     <w:name w:val="normal"/>
   </w:style>
@@ -5490,24 +5498,6 @@
       </w:tblCellMar>
     </w:tblPr>
   </w:style>
-  <w:style w:type="paragraph" w:styleId="Subtitle">
-    <w:name w:val="Subtitle"/>
-    <w:basedOn w:val="Normal"/>
-    <w:next w:val="Normal"/>
-    <w:pPr>
-      <w:keepNext w:val="1"/>
-      <w:keepLines w:val="1"/>
-      <w:pageBreakBefore w:val="0"/>
-      <w:spacing w:after="320" w:before="0" w:lineRule="auto"/>
-    </w:pPr>
-    <w:rPr>
-      <w:rFonts w:ascii="Arial" w:cs="Arial" w:eastAsia="Arial" w:hAnsi="Arial"/>
-      <w:i w:val="0"/>
-      <w:color w:val="666666"/>
-      <w:sz w:val="30"/>
-      <w:szCs w:val="30"/>
-    </w:rPr>
-  </w:style>
   <w:style w:type="table" w:styleId="Table1">
     <w:basedOn w:val="TableNormal"/>
     <w:tblPr>
@@ -5562,6 +5552,128 @@
     <w:tblPr>
       <w:tblStyleRowBandSize w:val="1"/>
       <w:tblStyleColBandSize w:val="1"/>
+    </w:tblPr>
+  </w:style>
+  <w:style w:type="paragraph" w:styleId="Subtitle">
+    <w:name w:val="Subtitle"/>
+    <w:basedOn w:val="Normal"/>
+    <w:next w:val="Normal"/>
+    <w:pPr>
+      <w:keepNext w:val="1"/>
+      <w:keepLines w:val="1"/>
+      <w:pageBreakBefore w:val="0"/>
+      <w:spacing w:after="320" w:before="0" w:lineRule="auto"/>
+    </w:pPr>
+    <w:rPr>
+      <w:rFonts w:ascii="Arial" w:cs="Arial" w:eastAsia="Arial" w:hAnsi="Arial"/>
+      <w:i w:val="0"/>
+      <w:color w:val="666666"/>
+      <w:sz w:val="30"/>
+      <w:szCs w:val="30"/>
+    </w:rPr>
+  </w:style>
+  <w:style w:type="table" w:styleId="Table1">
+    <w:basedOn w:val="TableNormal"/>
+    <w:tblPr>
+      <w:tblStyleRowBandSize w:val="1"/>
+      <w:tblStyleColBandSize w:val="1"/>
+      <w:tblCellMar>
+        <w:top w:w="0.0" w:type="dxa"/>
+        <w:left w:w="115.0" w:type="dxa"/>
+        <w:bottom w:w="0.0" w:type="dxa"/>
+        <w:right w:w="115.0" w:type="dxa"/>
+      </w:tblCellMar>
+    </w:tblPr>
+  </w:style>
+  <w:style w:type="table" w:styleId="Table2">
+    <w:basedOn w:val="TableNormal"/>
+    <w:tblPr>
+      <w:tblStyleRowBandSize w:val="1"/>
+      <w:tblStyleColBandSize w:val="1"/>
+      <w:tblCellMar>
+        <w:top w:w="0.0" w:type="dxa"/>
+        <w:left w:w="115.0" w:type="dxa"/>
+        <w:bottom w:w="0.0" w:type="dxa"/>
+        <w:right w:w="115.0" w:type="dxa"/>
+      </w:tblCellMar>
+    </w:tblPr>
+  </w:style>
+  <w:style w:type="table" w:styleId="Table3">
+    <w:basedOn w:val="TableNormal"/>
+    <w:tblPr>
+      <w:tblStyleRowBandSize w:val="1"/>
+      <w:tblStyleColBandSize w:val="1"/>
+      <w:tblCellMar>
+        <w:top w:w="0.0" w:type="dxa"/>
+        <w:left w:w="115.0" w:type="dxa"/>
+        <w:bottom w:w="0.0" w:type="dxa"/>
+        <w:right w:w="115.0" w:type="dxa"/>
+      </w:tblCellMar>
+    </w:tblPr>
+  </w:style>
+  <w:style w:type="table" w:styleId="Table4">
+    <w:basedOn w:val="TableNormal"/>
+    <w:tblPr>
+      <w:tblStyleRowBandSize w:val="1"/>
+      <w:tblStyleColBandSize w:val="1"/>
+      <w:tblCellMar>
+        <w:top w:w="0.0" w:type="dxa"/>
+        <w:left w:w="115.0" w:type="dxa"/>
+        <w:bottom w:w="0.0" w:type="dxa"/>
+        <w:right w:w="115.0" w:type="dxa"/>
+      </w:tblCellMar>
+    </w:tblPr>
+  </w:style>
+  <w:style w:type="table" w:styleId="Table5">
+    <w:basedOn w:val="TableNormal"/>
+    <w:tblPr>
+      <w:tblStyleRowBandSize w:val="1"/>
+      <w:tblStyleColBandSize w:val="1"/>
+      <w:tblCellMar>
+        <w:top w:w="0.0" w:type="dxa"/>
+        <w:left w:w="115.0" w:type="dxa"/>
+        <w:bottom w:w="0.0" w:type="dxa"/>
+        <w:right w:w="115.0" w:type="dxa"/>
+      </w:tblCellMar>
+    </w:tblPr>
+  </w:style>
+  <w:style w:type="table" w:styleId="Table6">
+    <w:basedOn w:val="TableNormal"/>
+    <w:tblPr>
+      <w:tblStyleRowBandSize w:val="1"/>
+      <w:tblStyleColBandSize w:val="1"/>
+      <w:tblCellMar>
+        <w:top w:w="0.0" w:type="dxa"/>
+        <w:left w:w="115.0" w:type="dxa"/>
+        <w:bottom w:w="0.0" w:type="dxa"/>
+        <w:right w:w="115.0" w:type="dxa"/>
+      </w:tblCellMar>
+    </w:tblPr>
+  </w:style>
+  <w:style w:type="table" w:styleId="Table7">
+    <w:basedOn w:val="TableNormal"/>
+    <w:tblPr>
+      <w:tblStyleRowBandSize w:val="1"/>
+      <w:tblStyleColBandSize w:val="1"/>
+      <w:tblCellMar>
+        <w:top w:w="0.0" w:type="dxa"/>
+        <w:left w:w="115.0" w:type="dxa"/>
+        <w:bottom w:w="0.0" w:type="dxa"/>
+        <w:right w:w="115.0" w:type="dxa"/>
+      </w:tblCellMar>
+    </w:tblPr>
+  </w:style>
+  <w:style w:type="table" w:styleId="Table8">
+    <w:basedOn w:val="TableNormal"/>
+    <w:tblPr>
+      <w:tblStyleRowBandSize w:val="1"/>
+      <w:tblStyleColBandSize w:val="1"/>
+      <w:tblCellMar>
+        <w:top w:w="0.0" w:type="dxa"/>
+        <w:left w:w="115.0" w:type="dxa"/>
+        <w:bottom w:w="0.0" w:type="dxa"/>
+        <w:right w:w="115.0" w:type="dxa"/>
+      </w:tblCellMar>
     </w:tblPr>
   </w:style>
 </w:styles>
@@ -5889,7 +6001,7 @@
 
 <file path=customXML/item1.xml><?xml version="1.0" encoding="utf-8"?>
 <go:gDocsCustomXmlDataStorage xmlns:go="http://customooxmlschemas.google.com/" xmlns:r="http://schemas.openxmlformats.org/officeDocument/2006/relationships" uri="GoogleDocsCustomDataVersion2">
-  <go:docsCustomData xmlns:go="http://customooxmlschemas.google.com/" roundtripDataSignature="AMtx7mijXid6V9xqIeTjZJ/u4doEETSTdw==">CgMxLjA4AHIhMTZhbFdUVk12SnNMbEx1VXNWTHluR1dCbXpfODFpdm43</go:docsCustomData>
+  <go:docsCustomData xmlns:go="http://customooxmlschemas.google.com/" roundtripDataSignature="AMtx7mju8kazZUtIzXyLoN+Hc6EvOA5oZA==">CgMxLjA4AHIhMU1FMmNYLUo5UEkwOFYyZ0l1cndLWEFzWmJQSXdSSWdO</go:docsCustomData>
 </go:gDocsCustomXmlDataStorage>
 </file>
 

</xml_diff>